<commit_message>
Exception Handling ( RestControllerAdvice)
</commit_message>
<xml_diff>
--- a/SpringBoot Coding Shuttle.docx
+++ b/SpringBoot Coding Shuttle.docx
@@ -18031,6 +18031,451 @@
     </w:p>
     <w:p>
       <w:pPr>
+        <w:pStyle w:val="ListParagraph"/>
+        <w:numPr>
+          <w:ilvl w:val="1"/>
+          <w:numId w:val="4"/>
+        </w:numPr>
+        <w:rPr>
+          <w:sz w:val="24"/>
+          <w:szCs w:val="24"/>
+        </w:rPr>
+      </w:pPr>
+      <w:r>
+        <w:rPr>
+          <w:sz w:val="24"/>
+          <w:szCs w:val="24"/>
+        </w:rPr>
+        <w:t xml:space="preserve">: Exception Handling in Spring Boot MVC: </w:t>
+      </w:r>
+    </w:p>
+    <w:p>
+      <w:pPr>
+        <w:ind w:left="360"/>
+        <w:rPr>
+          <w:sz w:val="24"/>
+          <w:szCs w:val="24"/>
+        </w:rPr>
+      </w:pPr>
+      <w:r>
+        <w:rPr>
+          <w:sz w:val="24"/>
+          <w:szCs w:val="24"/>
+        </w:rPr>
+        <w:t xml:space="preserve">Benefits of Exception Handling: </w:t>
+      </w:r>
+    </w:p>
+    <w:p>
+      <w:pPr>
+        <w:pStyle w:val="ListParagraph"/>
+        <w:numPr>
+          <w:ilvl w:val="0"/>
+          <w:numId w:val="2"/>
+        </w:numPr>
+        <w:rPr>
+          <w:sz w:val="24"/>
+          <w:szCs w:val="24"/>
+        </w:rPr>
+      </w:pPr>
+      <w:r>
+        <w:rPr>
+          <w:sz w:val="24"/>
+          <w:szCs w:val="24"/>
+        </w:rPr>
+        <w:t>Prevents application crashes.</w:t>
+      </w:r>
+    </w:p>
+    <w:p>
+      <w:pPr>
+        <w:pStyle w:val="ListParagraph"/>
+        <w:numPr>
+          <w:ilvl w:val="0"/>
+          <w:numId w:val="2"/>
+        </w:numPr>
+        <w:rPr>
+          <w:sz w:val="24"/>
+          <w:szCs w:val="24"/>
+        </w:rPr>
+      </w:pPr>
+      <w:r>
+        <w:rPr>
+          <w:sz w:val="24"/>
+          <w:szCs w:val="24"/>
+        </w:rPr>
+        <w:t>Provide user friendly error responses.</w:t>
+      </w:r>
+    </w:p>
+    <w:p>
+      <w:pPr>
+        <w:pStyle w:val="ListParagraph"/>
+        <w:numPr>
+          <w:ilvl w:val="0"/>
+          <w:numId w:val="2"/>
+        </w:numPr>
+        <w:rPr>
+          <w:sz w:val="24"/>
+          <w:szCs w:val="24"/>
+        </w:rPr>
+      </w:pPr>
+      <w:r>
+        <w:rPr>
+          <w:sz w:val="24"/>
+          <w:szCs w:val="24"/>
+        </w:rPr>
+        <w:t>Facilitate debugging and maintenance.</w:t>
+      </w:r>
+    </w:p>
+    <w:p>
+      <w:pPr>
+        <w:pStyle w:val="ListParagraph"/>
+        <w:numPr>
+          <w:ilvl w:val="0"/>
+          <w:numId w:val="2"/>
+        </w:numPr>
+        <w:rPr>
+          <w:sz w:val="24"/>
+          <w:szCs w:val="24"/>
+        </w:rPr>
+      </w:pPr>
+      <w:r>
+        <w:rPr>
+          <w:sz w:val="24"/>
+          <w:szCs w:val="24"/>
+        </w:rPr>
+        <w:t>Ensure consistent error handling across the application.</w:t>
+      </w:r>
+    </w:p>
+    <w:p>
+      <w:pPr>
+        <w:ind w:left="360"/>
+        <w:rPr>
+          <w:sz w:val="24"/>
+          <w:szCs w:val="24"/>
+        </w:rPr>
+      </w:pPr>
+      <w:r>
+        <w:rPr>
+          <w:sz w:val="24"/>
+          <w:szCs w:val="24"/>
+        </w:rPr>
+        <w:t>Use @ExceptionHandler to handle specific exceptions in controllers</w:t>
+      </w:r>
+    </w:p>
+    <w:p>
+      <w:pPr>
+        <w:ind w:left="360"/>
+        <w:rPr>
+          <w:sz w:val="24"/>
+          <w:szCs w:val="24"/>
+        </w:rPr>
+      </w:pPr>
+      <w:r>
+        <w:rPr>
+          <w:sz w:val="24"/>
+          <w:szCs w:val="24"/>
+        </w:rPr>
+        <w:lastRenderedPageBreak/>
+        <w:t>Use @RestControllerAdvice for global exception handling</w:t>
+      </w:r>
+    </w:p>
+    <w:p>
+      <w:pPr>
+        <w:ind w:left="360"/>
+        <w:rPr>
+          <w:sz w:val="24"/>
+          <w:szCs w:val="24"/>
+        </w:rPr>
+      </w:pPr>
+      <w:r>
+        <w:rPr>
+          <w:sz w:val="24"/>
+          <w:szCs w:val="24"/>
+        </w:rPr>
+        <w:t>Return appropriate HTTP status codes and error messages.</w:t>
+      </w:r>
+    </w:p>
+    <w:p>
+      <w:pPr>
+        <w:ind w:left="360"/>
+        <w:rPr>
+          <w:sz w:val="24"/>
+          <w:szCs w:val="24"/>
+        </w:rPr>
+      </w:pPr>
+      <w:r>
+        <w:rPr>
+          <w:sz w:val="24"/>
+          <w:szCs w:val="24"/>
+        </w:rPr>
+        <w:t>Use custom error response class to provide structured error details.</w:t>
+      </w:r>
+    </w:p>
+    <w:p>
+      <w:pPr>
+        <w:ind w:left="360"/>
+        <w:rPr>
+          <w:b/>
+          <w:bCs/>
+          <w:sz w:val="24"/>
+          <w:szCs w:val="24"/>
+        </w:rPr>
+      </w:pPr>
+      <w:r>
+        <w:rPr>
+          <w:rFonts w:ascii="Segoe UI Emoji" w:hAnsi="Segoe UI Emoji" w:cs="Segoe UI Emoji"/>
+          <w:b/>
+          <w:bCs/>
+          <w:sz w:val="24"/>
+          <w:szCs w:val="24"/>
+        </w:rPr>
+        <w:t>✅</w:t>
+      </w:r>
+      <w:r>
+        <w:rPr>
+          <w:b/>
+          <w:bCs/>
+          <w:sz w:val="24"/>
+          <w:szCs w:val="24"/>
+        </w:rPr>
+        <w:t xml:space="preserve"> What is Exception Handling in Spring Boot?</w:t>
+      </w:r>
+    </w:p>
+    <w:p>
+      <w:pPr>
+        <w:ind w:left="360"/>
+        <w:rPr>
+          <w:sz w:val="24"/>
+          <w:szCs w:val="24"/>
+        </w:rPr>
+      </w:pPr>
+      <w:r>
+        <w:rPr>
+          <w:sz w:val="24"/>
+          <w:szCs w:val="24"/>
+        </w:rPr>
+        <w:t>Exception handling in Spring Boot is a way to manage errors in a clean, centralized, and user-friendly manner so that the application doesn't crash and returns a proper response to the user when something goes wrong.</w:t>
+      </w:r>
+    </w:p>
+    <w:p>
+      <w:pPr>
+        <w:ind w:left="360"/>
+        <w:rPr>
+          <w:sz w:val="24"/>
+          <w:szCs w:val="24"/>
+        </w:rPr>
+      </w:pPr>
+      <w:r>
+        <w:rPr>
+          <w:sz w:val="24"/>
+          <w:szCs w:val="24"/>
+        </w:rPr>
+        <w:pict w14:anchorId="012064B3">
+          <v:rect id="_x0000_i1205" style="width:0;height:1.5pt" o:hralign="center" o:hrstd="t" o:hr="t" fillcolor="#a0a0a0" stroked="f"/>
+        </w:pict>
+      </w:r>
+    </w:p>
+    <w:p>
+      <w:pPr>
+        <w:ind w:left="360"/>
+        <w:rPr>
+          <w:b/>
+          <w:bCs/>
+          <w:sz w:val="24"/>
+          <w:szCs w:val="24"/>
+        </w:rPr>
+      </w:pPr>
+      <w:r>
+        <w:rPr>
+          <w:rFonts w:ascii="Segoe UI Emoji" w:hAnsi="Segoe UI Emoji" w:cs="Segoe UI Emoji"/>
+          <w:b/>
+          <w:bCs/>
+          <w:sz w:val="24"/>
+          <w:szCs w:val="24"/>
+        </w:rPr>
+        <w:t>💬</w:t>
+      </w:r>
+      <w:r>
+        <w:rPr>
+          <w:b/>
+          <w:bCs/>
+          <w:sz w:val="24"/>
+          <w:szCs w:val="24"/>
+        </w:rPr>
+        <w:t xml:space="preserve"> How do I handle exceptions in Spring Boot?</w:t>
+      </w:r>
+    </w:p>
+    <w:p>
+      <w:pPr>
+        <w:ind w:left="360"/>
+        <w:rPr>
+          <w:sz w:val="24"/>
+          <w:szCs w:val="24"/>
+        </w:rPr>
+      </w:pPr>
+      <w:r>
+        <w:rPr>
+          <w:sz w:val="24"/>
+          <w:szCs w:val="24"/>
+        </w:rPr>
+        <w:t>You can say:</w:t>
+      </w:r>
+    </w:p>
+    <w:p>
+      <w:pPr>
+        <w:ind w:left="360"/>
+        <w:rPr>
+          <w:sz w:val="24"/>
+          <w:szCs w:val="24"/>
+        </w:rPr>
+      </w:pPr>
+      <w:r>
+        <w:rPr>
+          <w:sz w:val="24"/>
+          <w:szCs w:val="24"/>
+        </w:rPr>
+        <w:t xml:space="preserve">I use a </w:t>
+      </w:r>
+      <w:r>
+        <w:rPr>
+          <w:b/>
+          <w:bCs/>
+          <w:sz w:val="24"/>
+          <w:szCs w:val="24"/>
+        </w:rPr>
+        <w:t>Global Exception Handler</w:t>
+      </w:r>
+      <w:r>
+        <w:rPr>
+          <w:sz w:val="24"/>
+          <w:szCs w:val="24"/>
+        </w:rPr>
+        <w:t xml:space="preserve"> class with @RestControllerAdvice to catch and handle all exceptions across the application.</w:t>
+      </w:r>
+      <w:r>
+        <w:rPr>
+          <w:sz w:val="24"/>
+          <w:szCs w:val="24"/>
+        </w:rPr>
+        <w:br/>
+        <w:t>Inside it, I define methods with @ExceptionHandler to handle different types of exceptions like resource not found, validation errors, and generic exceptions.</w:t>
+      </w:r>
+    </w:p>
+    <w:p>
+      <w:pPr>
+        <w:ind w:left="360"/>
+        <w:rPr>
+          <w:sz w:val="24"/>
+          <w:szCs w:val="24"/>
+        </w:rPr>
+      </w:pPr>
+      <w:r>
+        <w:rPr>
+          <w:sz w:val="24"/>
+          <w:szCs w:val="24"/>
+        </w:rPr>
+        <w:pict w14:anchorId="52C3DD0D">
+          <v:rect id="_x0000_i1206" style="width:0;height:1.5pt" o:hralign="center" o:hrstd="t" o:hr="t" fillcolor="#a0a0a0" stroked="f"/>
+        </w:pict>
+      </w:r>
+    </w:p>
+    <w:p>
+      <w:pPr>
+        <w:ind w:left="360"/>
+        <w:rPr>
+          <w:b/>
+          <w:bCs/>
+          <w:sz w:val="24"/>
+          <w:szCs w:val="24"/>
+        </w:rPr>
+      </w:pPr>
+      <w:r>
+        <w:rPr>
+          <w:rFonts w:ascii="Segoe UI Emoji" w:hAnsi="Segoe UI Emoji" w:cs="Segoe UI Emoji"/>
+          <w:b/>
+          <w:bCs/>
+          <w:sz w:val="24"/>
+          <w:szCs w:val="24"/>
+        </w:rPr>
+        <w:t>🔧</w:t>
+      </w:r>
+      <w:r>
+        <w:rPr>
+          <w:b/>
+          <w:bCs/>
+          <w:sz w:val="24"/>
+          <w:szCs w:val="24"/>
+        </w:rPr>
+        <w:t xml:space="preserve"> What it Looks Like (Example)</w:t>
+      </w:r>
+    </w:p>
+    <w:p>
+      <w:pPr>
+        <w:ind w:left="360"/>
+        <w:rPr>
+          <w:sz w:val="24"/>
+          <w:szCs w:val="24"/>
+        </w:rPr>
+      </w:pPr>
+      <w:r>
+        <w:rPr>
+          <w:sz w:val="24"/>
+          <w:szCs w:val="24"/>
+        </w:rPr>
+        <w:t>Say this:</w:t>
+      </w:r>
+    </w:p>
+    <w:p>
+      <w:pPr>
+        <w:ind w:left="360"/>
+        <w:rPr>
+          <w:sz w:val="24"/>
+          <w:szCs w:val="24"/>
+        </w:rPr>
+      </w:pPr>
+      <w:r>
+        <w:rPr>
+          <w:sz w:val="24"/>
+          <w:szCs w:val="24"/>
+        </w:rPr>
+        <w:t xml:space="preserve">For example, if I have a CRUD API for employees and someone tries to fetch an employee that doesn’t exist, I throw a custom exception like </w:t>
+      </w:r>
+      <w:proofErr w:type="spellStart"/>
+      <w:r>
+        <w:rPr>
+          <w:sz w:val="24"/>
+          <w:szCs w:val="24"/>
+        </w:rPr>
+        <w:t>ResourceNotFoundException</w:t>
+      </w:r>
+      <w:proofErr w:type="spellEnd"/>
+      <w:r>
+        <w:rPr>
+          <w:sz w:val="24"/>
+          <w:szCs w:val="24"/>
+        </w:rPr>
+        <w:t>.</w:t>
+      </w:r>
+      <w:r>
+        <w:rPr>
+          <w:sz w:val="24"/>
+          <w:szCs w:val="24"/>
+        </w:rPr>
+        <w:br/>
+        <w:t>Then, in the global exception handler, I catch it and return a clean message like "Employee not found with id 10" instead of crashing the app.</w:t>
+      </w:r>
+    </w:p>
+    <w:p>
+      <w:pPr>
+        <w:ind w:left="360"/>
+        <w:rPr>
+          <w:sz w:val="24"/>
+          <w:szCs w:val="24"/>
+        </w:rPr>
+      </w:pPr>
+    </w:p>
+    <w:p>
+      <w:pPr>
+        <w:ind w:left="360"/>
         <w:rPr>
           <w:sz w:val="16"/>
           <w:szCs w:val="16"/>

</xml_diff>